<commit_message>
Build on the General and Registration pages presentation
</commit_message>
<xml_diff>
--- a/.Non-project/Documents/Video Script.docx
+++ b/.Non-project/Documents/Video Script.docx
@@ -57,6 +57,713 @@
           <w:sz w:val="24"/>
           <w:szCs w:val="24"/>
         </w:rPr>
+        <w:t>G</w:t>
+      </w:r>
+      <w:r>
+        <w:rPr>
+          <w:sz w:val="24"/>
+          <w:szCs w:val="24"/>
+        </w:rPr>
+        <w:t>eneralPage</w:t>
+      </w:r>
+      <w:proofErr w:type="spellEnd"/>
+      <w:r>
+        <w:rPr>
+          <w:sz w:val="24"/>
+          <w:szCs w:val="24"/>
+        </w:rPr>
+        <w:t xml:space="preserve"> (short since </w:t>
+      </w:r>
+      <w:proofErr w:type="spellStart"/>
+      <w:r>
+        <w:rPr>
+          <w:sz w:val="24"/>
+          <w:szCs w:val="24"/>
+        </w:rPr>
+        <w:t>its</w:t>
+      </w:r>
+      <w:proofErr w:type="spellEnd"/>
+      <w:r>
+        <w:rPr>
+          <w:sz w:val="24"/>
+          <w:szCs w:val="24"/>
+        </w:rPr>
+        <w:t xml:space="preserve"> not stated as functionality)</w:t>
+      </w:r>
+    </w:p>
+    <w:p>
+      <w:pPr>
+        <w:pStyle w:val="ListParagraph"/>
+        <w:numPr>
+          <w:ilvl w:val="1"/>
+          <w:numId w:val="2"/>
+        </w:numPr>
+        <w:rPr>
+          <w:b/>
+          <w:bCs/>
+          <w:sz w:val="24"/>
+          <w:szCs w:val="24"/>
+        </w:rPr>
+      </w:pPr>
+      <w:r>
+        <w:rPr>
+          <w:sz w:val="24"/>
+          <w:szCs w:val="24"/>
+        </w:rPr>
+        <w:t>Speak about consistent colour and font scheme used throughout all GUIs and state its location inside the file</w:t>
+      </w:r>
+      <w:r>
+        <w:rPr>
+          <w:sz w:val="24"/>
+          <w:szCs w:val="24"/>
+        </w:rPr>
+        <w:t xml:space="preserve"> to make code creation more efficient.</w:t>
+      </w:r>
+    </w:p>
+    <w:p>
+      <w:pPr>
+        <w:pStyle w:val="ListParagraph"/>
+        <w:numPr>
+          <w:ilvl w:val="2"/>
+          <w:numId w:val="2"/>
+        </w:numPr>
+        <w:rPr>
+          <w:sz w:val="24"/>
+          <w:szCs w:val="24"/>
+        </w:rPr>
+      </w:pPr>
+      <w:r>
+        <w:rPr>
+          <w:sz w:val="24"/>
+          <w:szCs w:val="24"/>
+        </w:rPr>
+        <w:t>Background: WHITE</w:t>
+      </w:r>
+    </w:p>
+    <w:p>
+      <w:pPr>
+        <w:pStyle w:val="ListParagraph"/>
+        <w:numPr>
+          <w:ilvl w:val="2"/>
+          <w:numId w:val="2"/>
+        </w:numPr>
+        <w:rPr>
+          <w:b/>
+          <w:bCs/>
+          <w:sz w:val="24"/>
+          <w:szCs w:val="24"/>
+        </w:rPr>
+      </w:pPr>
+      <w:r>
+        <w:rPr>
+          <w:sz w:val="24"/>
+          <w:szCs w:val="24"/>
+        </w:rPr>
+        <w:t>Font: Monospaced (PLAIN)</w:t>
+      </w:r>
+    </w:p>
+    <w:p>
+      <w:pPr>
+        <w:pStyle w:val="ListParagraph"/>
+        <w:numPr>
+          <w:ilvl w:val="2"/>
+          <w:numId w:val="2"/>
+        </w:numPr>
+        <w:rPr>
+          <w:b/>
+          <w:bCs/>
+          <w:sz w:val="24"/>
+          <w:szCs w:val="24"/>
+        </w:rPr>
+      </w:pPr>
+      <w:r>
+        <w:rPr>
+          <w:sz w:val="24"/>
+          <w:szCs w:val="24"/>
+        </w:rPr>
+        <w:t>Button colour: A specific shade of pastel blue (r: 65, g: 175, b: 255)</w:t>
+      </w:r>
+    </w:p>
+    <w:p>
+      <w:pPr>
+        <w:pStyle w:val="ListParagraph"/>
+        <w:numPr>
+          <w:ilvl w:val="2"/>
+          <w:numId w:val="2"/>
+        </w:numPr>
+        <w:rPr>
+          <w:b/>
+          <w:bCs/>
+          <w:sz w:val="24"/>
+          <w:szCs w:val="24"/>
+        </w:rPr>
+      </w:pPr>
+      <w:r>
+        <w:rPr>
+          <w:sz w:val="24"/>
+          <w:szCs w:val="24"/>
+        </w:rPr>
+        <w:t xml:space="preserve">Location: within the Info package (the package where we store commonly required info to reduce repetition) in the General file (since this is not Session specific info, which we keep in </w:t>
+      </w:r>
+      <w:proofErr w:type="spellStart"/>
+      <w:r>
+        <w:rPr>
+          <w:sz w:val="24"/>
+          <w:szCs w:val="24"/>
+        </w:rPr>
+        <w:t>Info.Session</w:t>
+      </w:r>
+      <w:proofErr w:type="spellEnd"/>
+      <w:r>
+        <w:rPr>
+          <w:sz w:val="24"/>
+          <w:szCs w:val="24"/>
+        </w:rPr>
+        <w:t>)</w:t>
+      </w:r>
+      <w:r>
+        <w:rPr>
+          <w:sz w:val="24"/>
+          <w:szCs w:val="24"/>
+        </w:rPr>
+        <w:t xml:space="preserve"> </w:t>
+      </w:r>
+    </w:p>
+    <w:p>
+      <w:pPr>
+        <w:pStyle w:val="ListParagraph"/>
+        <w:numPr>
+          <w:ilvl w:val="0"/>
+          <w:numId w:val="2"/>
+        </w:numPr>
+        <w:rPr>
+          <w:b/>
+          <w:bCs/>
+          <w:sz w:val="24"/>
+          <w:szCs w:val="24"/>
+        </w:rPr>
+      </w:pPr>
+      <w:r>
+        <w:rPr>
+          <w:sz w:val="24"/>
+          <w:szCs w:val="24"/>
+        </w:rPr>
+        <w:t xml:space="preserve">Move on to </w:t>
+      </w:r>
+      <w:proofErr w:type="spellStart"/>
+      <w:r>
+        <w:rPr>
+          <w:sz w:val="24"/>
+          <w:szCs w:val="24"/>
+        </w:rPr>
+        <w:t>R</w:t>
+      </w:r>
+      <w:r>
+        <w:rPr>
+          <w:sz w:val="24"/>
+          <w:szCs w:val="24"/>
+        </w:rPr>
+        <w:t>egistration</w:t>
+      </w:r>
+      <w:r>
+        <w:rPr>
+          <w:sz w:val="24"/>
+          <w:szCs w:val="24"/>
+        </w:rPr>
+        <w:t>Page</w:t>
+      </w:r>
+      <w:proofErr w:type="spellEnd"/>
+    </w:p>
+    <w:p>
+      <w:pPr>
+        <w:pStyle w:val="ListParagraph"/>
+        <w:numPr>
+          <w:ilvl w:val="1"/>
+          <w:numId w:val="2"/>
+        </w:numPr>
+        <w:rPr>
+          <w:b/>
+          <w:bCs/>
+          <w:sz w:val="24"/>
+          <w:szCs w:val="24"/>
+        </w:rPr>
+      </w:pPr>
+      <w:r>
+        <w:rPr>
+          <w:sz w:val="24"/>
+          <w:szCs w:val="24"/>
+        </w:rPr>
+        <w:t>Give a summary of the inputs</w:t>
+      </w:r>
+    </w:p>
+    <w:p>
+      <w:pPr>
+        <w:pStyle w:val="ListParagraph"/>
+        <w:numPr>
+          <w:ilvl w:val="2"/>
+          <w:numId w:val="2"/>
+        </w:numPr>
+        <w:rPr>
+          <w:b/>
+          <w:bCs/>
+          <w:sz w:val="24"/>
+          <w:szCs w:val="24"/>
+        </w:rPr>
+      </w:pPr>
+      <w:r>
+        <w:rPr>
+          <w:sz w:val="24"/>
+          <w:szCs w:val="24"/>
+        </w:rPr>
+        <w:t>6 required by the system</w:t>
+      </w:r>
+    </w:p>
+    <w:p>
+      <w:pPr>
+        <w:pStyle w:val="ListParagraph"/>
+        <w:numPr>
+          <w:ilvl w:val="3"/>
+          <w:numId w:val="2"/>
+        </w:numPr>
+        <w:rPr>
+          <w:b/>
+          <w:bCs/>
+          <w:sz w:val="24"/>
+          <w:szCs w:val="24"/>
+        </w:rPr>
+      </w:pPr>
+      <w:r>
+        <w:rPr>
+          <w:sz w:val="24"/>
+          <w:szCs w:val="24"/>
+        </w:rPr>
+        <w:t>First Name</w:t>
+      </w:r>
+    </w:p>
+    <w:p>
+      <w:pPr>
+        <w:pStyle w:val="ListParagraph"/>
+        <w:numPr>
+          <w:ilvl w:val="3"/>
+          <w:numId w:val="2"/>
+        </w:numPr>
+        <w:rPr>
+          <w:b/>
+          <w:bCs/>
+          <w:sz w:val="24"/>
+          <w:szCs w:val="24"/>
+        </w:rPr>
+      </w:pPr>
+      <w:r>
+        <w:rPr>
+          <w:sz w:val="24"/>
+          <w:szCs w:val="24"/>
+        </w:rPr>
+        <w:t>Surname</w:t>
+      </w:r>
+    </w:p>
+    <w:p>
+      <w:pPr>
+        <w:pStyle w:val="ListParagraph"/>
+        <w:numPr>
+          <w:ilvl w:val="3"/>
+          <w:numId w:val="2"/>
+        </w:numPr>
+        <w:rPr>
+          <w:b/>
+          <w:bCs/>
+          <w:sz w:val="24"/>
+          <w:szCs w:val="24"/>
+        </w:rPr>
+      </w:pPr>
+      <w:r>
+        <w:rPr>
+          <w:sz w:val="24"/>
+          <w:szCs w:val="24"/>
+        </w:rPr>
+        <w:t>Age</w:t>
+      </w:r>
+    </w:p>
+    <w:p>
+      <w:pPr>
+        <w:pStyle w:val="ListParagraph"/>
+        <w:numPr>
+          <w:ilvl w:val="3"/>
+          <w:numId w:val="2"/>
+        </w:numPr>
+        <w:rPr>
+          <w:b/>
+          <w:bCs/>
+          <w:sz w:val="24"/>
+          <w:szCs w:val="24"/>
+        </w:rPr>
+      </w:pPr>
+      <w:r>
+        <w:rPr>
+          <w:sz w:val="24"/>
+          <w:szCs w:val="24"/>
+        </w:rPr>
+        <w:t>Gender</w:t>
+      </w:r>
+    </w:p>
+    <w:p>
+      <w:pPr>
+        <w:pStyle w:val="ListParagraph"/>
+        <w:numPr>
+          <w:ilvl w:val="3"/>
+          <w:numId w:val="2"/>
+        </w:numPr>
+        <w:rPr>
+          <w:b/>
+          <w:bCs/>
+          <w:sz w:val="24"/>
+          <w:szCs w:val="24"/>
+        </w:rPr>
+      </w:pPr>
+      <w:r>
+        <w:rPr>
+          <w:sz w:val="24"/>
+          <w:szCs w:val="24"/>
+        </w:rPr>
+        <w:t>Phone No</w:t>
+      </w:r>
+    </w:p>
+    <w:p>
+      <w:pPr>
+        <w:pStyle w:val="ListParagraph"/>
+        <w:numPr>
+          <w:ilvl w:val="3"/>
+          <w:numId w:val="2"/>
+        </w:numPr>
+        <w:rPr>
+          <w:b/>
+          <w:bCs/>
+          <w:sz w:val="24"/>
+          <w:szCs w:val="24"/>
+        </w:rPr>
+      </w:pPr>
+      <w:r>
+        <w:rPr>
+          <w:sz w:val="24"/>
+          <w:szCs w:val="24"/>
+        </w:rPr>
+        <w:t>Doctor</w:t>
+      </w:r>
+    </w:p>
+    <w:p>
+      <w:pPr>
+        <w:pStyle w:val="ListParagraph"/>
+        <w:numPr>
+          <w:ilvl w:val="2"/>
+          <w:numId w:val="2"/>
+        </w:numPr>
+        <w:rPr>
+          <w:b/>
+          <w:bCs/>
+          <w:sz w:val="24"/>
+          <w:szCs w:val="24"/>
+        </w:rPr>
+      </w:pPr>
+      <w:r>
+        <w:rPr>
+          <w:sz w:val="24"/>
+          <w:szCs w:val="24"/>
+        </w:rPr>
+        <w:t>1 that might be null</w:t>
+      </w:r>
+    </w:p>
+    <w:p>
+      <w:pPr>
+        <w:pStyle w:val="ListParagraph"/>
+        <w:numPr>
+          <w:ilvl w:val="3"/>
+          <w:numId w:val="2"/>
+        </w:numPr>
+        <w:rPr>
+          <w:b/>
+          <w:bCs/>
+          <w:sz w:val="24"/>
+          <w:szCs w:val="24"/>
+        </w:rPr>
+      </w:pPr>
+      <w:r>
+        <w:rPr>
+          <w:sz w:val="24"/>
+          <w:szCs w:val="24"/>
+        </w:rPr>
+        <w:t>Details</w:t>
+      </w:r>
+    </w:p>
+    <w:p>
+      <w:pPr>
+        <w:pStyle w:val="ListParagraph"/>
+        <w:numPr>
+          <w:ilvl w:val="1"/>
+          <w:numId w:val="2"/>
+        </w:numPr>
+        <w:rPr>
+          <w:b/>
+          <w:bCs/>
+          <w:sz w:val="24"/>
+          <w:szCs w:val="24"/>
+        </w:rPr>
+      </w:pPr>
+      <w:r>
+        <w:rPr>
+          <w:sz w:val="24"/>
+          <w:szCs w:val="24"/>
+        </w:rPr>
+        <w:t xml:space="preserve">Give example input: John, Smith, </w:t>
+      </w:r>
+      <w:r>
+        <w:rPr>
+          <w:sz w:val="24"/>
+          <w:szCs w:val="24"/>
+        </w:rPr>
+        <w:t>12</w:t>
+      </w:r>
+      <w:r>
+        <w:rPr>
+          <w:sz w:val="24"/>
+          <w:szCs w:val="24"/>
+        </w:rPr>
+        <w:t>, Male, 12345 23456,</w:t>
+      </w:r>
+      <w:r>
+        <w:rPr>
+          <w:sz w:val="24"/>
+          <w:szCs w:val="24"/>
+        </w:rPr>
+        <w:t xml:space="preserve"> Dr Jason, </w:t>
+      </w:r>
+      <w:proofErr w:type="gramStart"/>
+      <w:r>
+        <w:rPr>
+          <w:sz w:val="24"/>
+          <w:szCs w:val="24"/>
+        </w:rPr>
+        <w:t>Wants</w:t>
+      </w:r>
+      <w:proofErr w:type="gramEnd"/>
+      <w:r>
+        <w:rPr>
+          <w:sz w:val="24"/>
+          <w:szCs w:val="24"/>
+        </w:rPr>
+        <w:t xml:space="preserve"> to meet in private (with purposefully incorrect data).</w:t>
+      </w:r>
+    </w:p>
+    <w:p>
+      <w:pPr>
+        <w:pStyle w:val="ListParagraph"/>
+        <w:numPr>
+          <w:ilvl w:val="2"/>
+          <w:numId w:val="2"/>
+        </w:numPr>
+        <w:rPr>
+          <w:b/>
+          <w:bCs/>
+          <w:sz w:val="24"/>
+          <w:szCs w:val="24"/>
+        </w:rPr>
+      </w:pPr>
+      <w:r>
+        <w:rPr>
+          <w:sz w:val="24"/>
+          <w:szCs w:val="24"/>
+        </w:rPr>
+        <w:t xml:space="preserve">Let the example input be (and then fix one by one): j, s, 12, Male, </w:t>
+      </w:r>
+      <w:r>
+        <w:rPr>
+          <w:sz w:val="24"/>
+          <w:szCs w:val="24"/>
+        </w:rPr>
+        <w:t>13123122334</w:t>
+      </w:r>
+      <w:r>
+        <w:rPr>
+          <w:sz w:val="24"/>
+          <w:szCs w:val="24"/>
+        </w:rPr>
+        <w:t xml:space="preserve">, Dr Jason, </w:t>
+      </w:r>
+      <w:proofErr w:type="gramStart"/>
+      <w:r>
+        <w:rPr>
+          <w:sz w:val="24"/>
+          <w:szCs w:val="24"/>
+        </w:rPr>
+        <w:t>Wants</w:t>
+      </w:r>
+      <w:proofErr w:type="gramEnd"/>
+      <w:r>
+        <w:rPr>
+          <w:sz w:val="24"/>
+          <w:szCs w:val="24"/>
+        </w:rPr>
+        <w:t xml:space="preserve"> to meet in private</w:t>
+      </w:r>
+    </w:p>
+    <w:p>
+      <w:pPr>
+        <w:pStyle w:val="ListParagraph"/>
+        <w:numPr>
+          <w:ilvl w:val="3"/>
+          <w:numId w:val="2"/>
+        </w:numPr>
+        <w:rPr>
+          <w:b/>
+          <w:bCs/>
+          <w:sz w:val="24"/>
+          <w:szCs w:val="24"/>
+        </w:rPr>
+      </w:pPr>
+      <w:r>
+        <w:rPr>
+          <w:sz w:val="24"/>
+          <w:szCs w:val="24"/>
+        </w:rPr>
+        <w:t>j -&gt; john</w:t>
+      </w:r>
+    </w:p>
+    <w:p>
+      <w:pPr>
+        <w:pStyle w:val="ListParagraph"/>
+        <w:numPr>
+          <w:ilvl w:val="3"/>
+          <w:numId w:val="2"/>
+        </w:numPr>
+        <w:rPr>
+          <w:b/>
+          <w:bCs/>
+          <w:sz w:val="24"/>
+          <w:szCs w:val="24"/>
+        </w:rPr>
+      </w:pPr>
+      <w:r>
+        <w:rPr>
+          <w:sz w:val="24"/>
+          <w:szCs w:val="24"/>
+        </w:rPr>
+        <w:t>john -&gt; John</w:t>
+      </w:r>
+    </w:p>
+    <w:p>
+      <w:pPr>
+        <w:pStyle w:val="ListParagraph"/>
+        <w:numPr>
+          <w:ilvl w:val="3"/>
+          <w:numId w:val="2"/>
+        </w:numPr>
+        <w:rPr>
+          <w:b/>
+          <w:bCs/>
+          <w:sz w:val="24"/>
+          <w:szCs w:val="24"/>
+        </w:rPr>
+      </w:pPr>
+      <w:r>
+        <w:rPr>
+          <w:sz w:val="24"/>
+          <w:szCs w:val="24"/>
+        </w:rPr>
+        <w:t>s -&gt; Smith</w:t>
+      </w:r>
+    </w:p>
+    <w:p>
+      <w:pPr>
+        <w:pStyle w:val="ListParagraph"/>
+        <w:numPr>
+          <w:ilvl w:val="3"/>
+          <w:numId w:val="2"/>
+        </w:numPr>
+        <w:rPr>
+          <w:b/>
+          <w:bCs/>
+          <w:sz w:val="24"/>
+          <w:szCs w:val="24"/>
+        </w:rPr>
+      </w:pPr>
+      <w:r>
+        <w:rPr>
+          <w:sz w:val="24"/>
+          <w:szCs w:val="24"/>
+        </w:rPr>
+        <w:t>12 -&gt; 18</w:t>
+      </w:r>
+    </w:p>
+    <w:p>
+      <w:pPr>
+        <w:pStyle w:val="ListParagraph"/>
+        <w:numPr>
+          <w:ilvl w:val="3"/>
+          <w:numId w:val="2"/>
+        </w:numPr>
+        <w:rPr>
+          <w:b/>
+          <w:bCs/>
+          <w:sz w:val="24"/>
+          <w:szCs w:val="24"/>
+        </w:rPr>
+      </w:pPr>
+      <w:r>
+        <w:rPr>
+          <w:sz w:val="24"/>
+          <w:szCs w:val="24"/>
+        </w:rPr>
+        <w:t>Fix phone no</w:t>
+      </w:r>
+    </w:p>
+    <w:p>
+      <w:pPr>
+        <w:pStyle w:val="ListParagraph"/>
+        <w:numPr>
+          <w:ilvl w:val="1"/>
+          <w:numId w:val="2"/>
+        </w:numPr>
+        <w:rPr>
+          <w:b/>
+          <w:bCs/>
+          <w:sz w:val="24"/>
+          <w:szCs w:val="24"/>
+        </w:rPr>
+      </w:pPr>
+      <w:r>
+        <w:rPr>
+          <w:sz w:val="24"/>
+          <w:szCs w:val="24"/>
+        </w:rPr>
+        <w:t>Correct the false data and complete registration.</w:t>
+      </w:r>
+    </w:p>
+    <w:p>
+      <w:pPr>
+        <w:pStyle w:val="ListParagraph"/>
+        <w:numPr>
+          <w:ilvl w:val="1"/>
+          <w:numId w:val="2"/>
+        </w:numPr>
+        <w:rPr>
+          <w:b/>
+          <w:bCs/>
+          <w:sz w:val="24"/>
+          <w:szCs w:val="24"/>
+        </w:rPr>
+      </w:pPr>
+      <w:r>
+        <w:rPr>
+          <w:sz w:val="24"/>
+          <w:szCs w:val="24"/>
+        </w:rPr>
+        <w:t xml:space="preserve">Show how the window switches back to </w:t>
+      </w:r>
+      <w:proofErr w:type="spellStart"/>
+      <w:r>
+        <w:rPr>
+          <w:sz w:val="24"/>
+          <w:szCs w:val="24"/>
+        </w:rPr>
         <w:t>generalPage</w:t>
       </w:r>
       <w:proofErr w:type="spellEnd"/>
@@ -65,7 +772,29 @@
           <w:sz w:val="24"/>
           <w:szCs w:val="24"/>
         </w:rPr>
-        <w:t xml:space="preserve"> (short since its not stated as functionality)</w:t>
+        <w:t>.</w:t>
+      </w:r>
+    </w:p>
+    <w:p>
+      <w:pPr>
+        <w:pStyle w:val="ListParagraph"/>
+        <w:numPr>
+          <w:ilvl w:val="0"/>
+          <w:numId w:val="2"/>
+        </w:numPr>
+        <w:rPr>
+          <w:b/>
+          <w:bCs/>
+          <w:sz w:val="24"/>
+          <w:szCs w:val="24"/>
+        </w:rPr>
+      </w:pPr>
+      <w:r>
+        <w:rPr>
+          <w:sz w:val="24"/>
+          <w:szCs w:val="24"/>
+        </w:rPr>
+        <w:t>Open login.</w:t>
       </w:r>
     </w:p>
     <w:p>
@@ -87,14 +816,58 @@
           <w:sz w:val="24"/>
           <w:szCs w:val="24"/>
         </w:rPr>
-        <w:t>Speak about consistent colour and font scheme used throughout all GUIs and state its location inside the file</w:t>
-      </w:r>
-      <w:r>
-        <w:rPr>
-          <w:sz w:val="24"/>
-          <w:szCs w:val="24"/>
-        </w:rPr>
-        <w:t xml:space="preserve"> to make code creation more efficient.</w:t>
+        <w:t>Insert false credentials to show validation check.</w:t>
+      </w:r>
+    </w:p>
+    <w:p>
+      <w:pPr>
+        <w:pStyle w:val="ListParagraph"/>
+        <w:numPr>
+          <w:ilvl w:val="2"/>
+          <w:numId w:val="2"/>
+        </w:numPr>
+        <w:rPr>
+          <w:b/>
+          <w:bCs/>
+          <w:sz w:val="24"/>
+          <w:szCs w:val="24"/>
+        </w:rPr>
+      </w:pPr>
+      <w:r>
+        <w:rPr>
+          <w:sz w:val="24"/>
+          <w:szCs w:val="24"/>
+        </w:rPr>
+        <w:t>Show at the same time password being hidden form user.</w:t>
+      </w:r>
+    </w:p>
+    <w:p>
+      <w:pPr>
+        <w:pStyle w:val="ListParagraph"/>
+        <w:numPr>
+          <w:ilvl w:val="1"/>
+          <w:numId w:val="2"/>
+        </w:numPr>
+        <w:rPr>
+          <w:b/>
+          <w:bCs/>
+          <w:sz w:val="24"/>
+          <w:szCs w:val="24"/>
+        </w:rPr>
+      </w:pPr>
+      <w:r>
+        <w:rPr>
+          <w:sz w:val="24"/>
+          <w:szCs w:val="24"/>
+        </w:rPr>
+        <w:t>Insert correct data a</w:t>
+      </w:r>
+      <w:r>
+        <w:rPr>
+          <w:sz w:val="24"/>
+          <w:szCs w:val="24"/>
+        </w:rPr>
+        <w:t>nd show valid login.</w:t>
       </w:r>
     </w:p>
     <w:p>
@@ -116,7 +889,45 @@
           <w:sz w:val="24"/>
           <w:szCs w:val="24"/>
         </w:rPr>
-        <w:t xml:space="preserve">Move on to </w:t>
+        <w:t>Menu page is now open (</w:t>
+      </w:r>
+      <w:proofErr w:type="spellStart"/>
+      <w:r>
+        <w:rPr>
+          <w:sz w:val="24"/>
+          <w:szCs w:val="24"/>
+        </w:rPr>
+        <w:t>non functionality</w:t>
+      </w:r>
+      <w:proofErr w:type="spellEnd"/>
+      <w:r>
+        <w:rPr>
+          <w:sz w:val="24"/>
+          <w:szCs w:val="24"/>
+        </w:rPr>
+        <w:t xml:space="preserve"> so keep timing consistent).</w:t>
+      </w:r>
+    </w:p>
+    <w:p>
+      <w:pPr>
+        <w:pStyle w:val="ListParagraph"/>
+        <w:numPr>
+          <w:ilvl w:val="1"/>
+          <w:numId w:val="2"/>
+        </w:numPr>
+        <w:rPr>
+          <w:b/>
+          <w:bCs/>
+          <w:sz w:val="24"/>
+          <w:szCs w:val="24"/>
+        </w:rPr>
+      </w:pPr>
+      <w:r>
+        <w:rPr>
+          <w:sz w:val="24"/>
+          <w:szCs w:val="24"/>
+        </w:rPr>
+        <w:t xml:space="preserve">Quick reference to the title including the </w:t>
       </w:r>
       <w:proofErr w:type="gramStart"/>
       <w:r>
@@ -124,9 +935,16 @@
           <w:sz w:val="24"/>
           <w:szCs w:val="24"/>
         </w:rPr>
-        <w:t>registration</w:t>
+        <w:t>patients</w:t>
       </w:r>
       <w:proofErr w:type="gramEnd"/>
+      <w:r>
+        <w:rPr>
+          <w:sz w:val="24"/>
+          <w:szCs w:val="24"/>
+        </w:rPr>
+        <w:t xml:space="preserve"> name.</w:t>
+      </w:r>
     </w:p>
     <w:p>
       <w:pPr>
@@ -147,28 +965,116 @@
           <w:sz w:val="24"/>
           <w:szCs w:val="24"/>
         </w:rPr>
-        <w:t xml:space="preserve">Give example input: John, Smith, </w:t>
-      </w:r>
-      <w:r>
-        <w:rPr>
-          <w:sz w:val="24"/>
-          <w:szCs w:val="24"/>
-        </w:rPr>
-        <w:t>12</w:t>
-      </w:r>
-      <w:r>
-        <w:rPr>
-          <w:sz w:val="24"/>
-          <w:szCs w:val="24"/>
-        </w:rPr>
-        <w:t>, Male, 12345 23456,</w:t>
-      </w:r>
-      <w:r>
-        <w:rPr>
-          <w:sz w:val="24"/>
-          <w:szCs w:val="24"/>
-        </w:rPr>
-        <w:t xml:space="preserve"> Dr Jason, </w:t>
+        <w:t>Start with the message pane on the right.</w:t>
+      </w:r>
+    </w:p>
+    <w:p>
+      <w:pPr>
+        <w:pStyle w:val="ListParagraph"/>
+        <w:numPr>
+          <w:ilvl w:val="2"/>
+          <w:numId w:val="2"/>
+        </w:numPr>
+        <w:rPr>
+          <w:b/>
+          <w:bCs/>
+          <w:sz w:val="24"/>
+          <w:szCs w:val="24"/>
+        </w:rPr>
+      </w:pPr>
+      <w:r>
+        <w:rPr>
+          <w:sz w:val="24"/>
+          <w:szCs w:val="24"/>
+        </w:rPr>
+        <w:t xml:space="preserve">Show how it has updated with the relevant </w:t>
+      </w:r>
+      <w:r>
+        <w:rPr>
+          <w:sz w:val="24"/>
+          <w:szCs w:val="24"/>
+        </w:rPr>
+        <w:t>registration credentials, and continue to refer back to it whenever we are back at the menu page.</w:t>
+      </w:r>
+    </w:p>
+    <w:p>
+      <w:pPr>
+        <w:pStyle w:val="ListParagraph"/>
+        <w:numPr>
+          <w:ilvl w:val="1"/>
+          <w:numId w:val="2"/>
+        </w:numPr>
+        <w:rPr>
+          <w:b/>
+          <w:bCs/>
+          <w:sz w:val="24"/>
+          <w:szCs w:val="24"/>
+        </w:rPr>
+      </w:pPr>
+      <w:r>
+        <w:rPr>
+          <w:sz w:val="24"/>
+          <w:szCs w:val="24"/>
+        </w:rPr>
+        <w:lastRenderedPageBreak/>
+        <w:t xml:space="preserve">Show the buttons on the </w:t>
+      </w:r>
+      <w:r>
+        <w:rPr>
+          <w:sz w:val="24"/>
+          <w:szCs w:val="24"/>
+        </w:rPr>
+        <w:t xml:space="preserve">left relating to their stated </w:t>
+      </w:r>
+      <w:r>
+        <w:rPr>
+          <w:sz w:val="24"/>
+          <w:szCs w:val="24"/>
+        </w:rPr>
+        <w:t>functionality</w:t>
+      </w:r>
+      <w:r>
+        <w:rPr>
+          <w:sz w:val="24"/>
+          <w:szCs w:val="24"/>
+        </w:rPr>
+        <w:t xml:space="preserve">. </w:t>
+      </w:r>
+    </w:p>
+    <w:p>
+      <w:pPr>
+        <w:pStyle w:val="ListParagraph"/>
+        <w:numPr>
+          <w:ilvl w:val="2"/>
+          <w:numId w:val="2"/>
+        </w:numPr>
+        <w:rPr>
+          <w:b/>
+          <w:bCs/>
+          <w:sz w:val="24"/>
+          <w:szCs w:val="24"/>
+        </w:rPr>
+      </w:pPr>
+      <w:r>
+        <w:rPr>
+          <w:sz w:val="24"/>
+          <w:szCs w:val="24"/>
+        </w:rPr>
+        <w:t xml:space="preserve">State how some functionalities are behind another functionality, </w:t>
+      </w:r>
+      <w:r>
+        <w:rPr>
+          <w:sz w:val="24"/>
+          <w:szCs w:val="24"/>
+        </w:rPr>
+        <w:t>e.g.,</w:t>
+      </w:r>
+      <w:r>
+        <w:rPr>
+          <w:sz w:val="24"/>
+          <w:szCs w:val="24"/>
+        </w:rPr>
+        <w:t xml:space="preserve"> to access reschedule or view past booking details, the user first </w:t>
       </w:r>
       <w:proofErr w:type="gramStart"/>
       <w:r>
@@ -176,7 +1082,7 @@
           <w:sz w:val="24"/>
           <w:szCs w:val="24"/>
         </w:rPr>
-        <w:t>Wants</w:t>
+        <w:t>has to</w:t>
       </w:r>
       <w:proofErr w:type="gramEnd"/>
       <w:r>
@@ -184,7 +1090,72 @@
           <w:sz w:val="24"/>
           <w:szCs w:val="24"/>
         </w:rPr>
-        <w:t xml:space="preserve"> to meet in private (with purposefully incorrect data).</w:t>
+        <w:t xml:space="preserve"> access view bookings.</w:t>
+      </w:r>
+    </w:p>
+    <w:p>
+      <w:pPr>
+        <w:pStyle w:val="ListParagraph"/>
+        <w:numPr>
+          <w:ilvl w:val="3"/>
+          <w:numId w:val="2"/>
+        </w:numPr>
+        <w:rPr>
+          <w:b/>
+          <w:bCs/>
+          <w:sz w:val="24"/>
+          <w:szCs w:val="24"/>
+        </w:rPr>
+      </w:pPr>
+      <w:r>
+        <w:rPr>
+          <w:sz w:val="24"/>
+          <w:szCs w:val="24"/>
+        </w:rPr>
+        <w:t xml:space="preserve">State </w:t>
+      </w:r>
+      <w:r>
+        <w:rPr>
+          <w:sz w:val="24"/>
+          <w:szCs w:val="24"/>
+        </w:rPr>
+        <w:t>reasoning</w:t>
+      </w:r>
+      <w:r>
+        <w:rPr>
+          <w:sz w:val="24"/>
+          <w:szCs w:val="24"/>
+        </w:rPr>
+        <w:t xml:space="preserve"> is because all 3 functionalities would have identical GUIs</w:t>
+      </w:r>
+      <w:r>
+        <w:rPr>
+          <w:sz w:val="24"/>
+          <w:szCs w:val="24"/>
+        </w:rPr>
+        <w:t>.</w:t>
+      </w:r>
+    </w:p>
+    <w:p>
+      <w:pPr>
+        <w:pStyle w:val="ListParagraph"/>
+        <w:numPr>
+          <w:ilvl w:val="0"/>
+          <w:numId w:val="2"/>
+        </w:numPr>
+        <w:rPr>
+          <w:b/>
+          <w:bCs/>
+          <w:sz w:val="24"/>
+          <w:szCs w:val="24"/>
+        </w:rPr>
+      </w:pPr>
+      <w:r>
+        <w:rPr>
+          <w:sz w:val="24"/>
+          <w:szCs w:val="24"/>
+        </w:rPr>
+        <w:t>Move on to changing doctor.</w:t>
       </w:r>
     </w:p>
     <w:p>
@@ -206,7 +1177,7 @@
           <w:sz w:val="24"/>
           <w:szCs w:val="24"/>
         </w:rPr>
-        <w:t>Correct the false data and complete registration.</w:t>
+        <w:t>Explain initially it is only reflected on new bookings the user creates, not their past bookings since it would likely interfere with the new doctors bookings.</w:t>
       </w:r>
     </w:p>
     <w:p>
@@ -228,23 +1199,67 @@
           <w:sz w:val="24"/>
           <w:szCs w:val="24"/>
         </w:rPr>
-        <w:t xml:space="preserve">Show how the window switches back to </w:t>
-      </w:r>
-      <w:proofErr w:type="spellStart"/>
-      <w:r>
-        <w:rPr>
-          <w:sz w:val="24"/>
-          <w:szCs w:val="24"/>
-        </w:rPr>
-        <w:t>generalPage</w:t>
-      </w:r>
-      <w:proofErr w:type="spellEnd"/>
-      <w:r>
-        <w:rPr>
-          <w:sz w:val="24"/>
-          <w:szCs w:val="24"/>
-        </w:rPr>
-        <w:t>.</w:t>
+        <w:t xml:space="preserve">Note it refers to the </w:t>
+      </w:r>
+      <w:proofErr w:type="gramStart"/>
+      <w:r>
+        <w:rPr>
+          <w:sz w:val="24"/>
+          <w:szCs w:val="24"/>
+        </w:rPr>
+        <w:t>users</w:t>
+      </w:r>
+      <w:proofErr w:type="gramEnd"/>
+      <w:r>
+        <w:rPr>
+          <w:sz w:val="24"/>
+          <w:szCs w:val="24"/>
+        </w:rPr>
+        <w:t xml:space="preserve"> current doctor, and the drop down excludes this.</w:t>
+      </w:r>
+    </w:p>
+    <w:p>
+      <w:pPr>
+        <w:pStyle w:val="ListParagraph"/>
+        <w:numPr>
+          <w:ilvl w:val="1"/>
+          <w:numId w:val="2"/>
+        </w:numPr>
+        <w:rPr>
+          <w:b/>
+          <w:bCs/>
+          <w:sz w:val="24"/>
+          <w:szCs w:val="24"/>
+        </w:rPr>
+      </w:pPr>
+      <w:r>
+        <w:rPr>
+          <w:sz w:val="24"/>
+          <w:szCs w:val="24"/>
+        </w:rPr>
+        <w:t>Change to Dr Smith and submit.</w:t>
+      </w:r>
+    </w:p>
+    <w:p>
+      <w:pPr>
+        <w:pStyle w:val="ListParagraph"/>
+        <w:numPr>
+          <w:ilvl w:val="2"/>
+          <w:numId w:val="2"/>
+        </w:numPr>
+        <w:rPr>
+          <w:b/>
+          <w:bCs/>
+          <w:sz w:val="24"/>
+          <w:szCs w:val="24"/>
+        </w:rPr>
+      </w:pPr>
+      <w:r>
+        <w:rPr>
+          <w:sz w:val="24"/>
+          <w:szCs w:val="24"/>
+        </w:rPr>
+        <w:t>Refer to the message pane and its update after returned to it.</w:t>
       </w:r>
     </w:p>
     <w:p>
@@ -263,490 +1278,77 @@
       </w:pPr>
       <w:r>
         <w:rPr>
-          <w:sz w:val="24"/>
-          <w:szCs w:val="24"/>
-        </w:rPr>
-        <w:t>Open login.</w:t>
-      </w:r>
-    </w:p>
-    <w:p>
-      <w:pPr>
-        <w:pStyle w:val="ListParagraph"/>
-        <w:numPr>
-          <w:ilvl w:val="1"/>
-          <w:numId w:val="2"/>
-        </w:numPr>
-        <w:rPr>
-          <w:b/>
-          <w:bCs/>
-          <w:sz w:val="24"/>
-          <w:szCs w:val="24"/>
-        </w:rPr>
-      </w:pPr>
-      <w:r>
-        <w:rPr>
-          <w:sz w:val="24"/>
-          <w:szCs w:val="24"/>
-        </w:rPr>
-        <w:t>Insert false credentials to show validation check.</w:t>
-      </w:r>
-    </w:p>
-    <w:p>
-      <w:pPr>
-        <w:pStyle w:val="ListParagraph"/>
-        <w:numPr>
-          <w:ilvl w:val="2"/>
-          <w:numId w:val="2"/>
-        </w:numPr>
-        <w:rPr>
-          <w:b/>
-          <w:bCs/>
-          <w:sz w:val="24"/>
-          <w:szCs w:val="24"/>
-        </w:rPr>
-      </w:pPr>
-      <w:r>
-        <w:rPr>
-          <w:sz w:val="24"/>
-          <w:szCs w:val="24"/>
-        </w:rPr>
-        <w:t>Show at the same time password being hidden form user.</w:t>
-      </w:r>
-    </w:p>
-    <w:p>
-      <w:pPr>
-        <w:pStyle w:val="ListParagraph"/>
-        <w:numPr>
-          <w:ilvl w:val="1"/>
-          <w:numId w:val="2"/>
-        </w:numPr>
-        <w:rPr>
-          <w:b/>
-          <w:bCs/>
-          <w:sz w:val="24"/>
-          <w:szCs w:val="24"/>
-        </w:rPr>
-      </w:pPr>
-      <w:r>
-        <w:rPr>
-          <w:sz w:val="24"/>
-          <w:szCs w:val="24"/>
-        </w:rPr>
-        <w:t>Insert correct data a</w:t>
-      </w:r>
-      <w:r>
-        <w:rPr>
-          <w:sz w:val="24"/>
-          <w:szCs w:val="24"/>
-        </w:rPr>
-        <w:t>nd show valid login.</w:t>
-      </w:r>
-    </w:p>
-    <w:p>
-      <w:pPr>
-        <w:pStyle w:val="ListParagraph"/>
-        <w:numPr>
-          <w:ilvl w:val="0"/>
-          <w:numId w:val="2"/>
-        </w:numPr>
-        <w:rPr>
-          <w:b/>
-          <w:bCs/>
-          <w:sz w:val="24"/>
-          <w:szCs w:val="24"/>
-        </w:rPr>
-      </w:pPr>
-      <w:r>
-        <w:rPr>
-          <w:sz w:val="24"/>
-          <w:szCs w:val="24"/>
-        </w:rPr>
-        <w:t>Menu page is now open (</w:t>
-      </w:r>
-      <w:proofErr w:type="spellStart"/>
-      <w:r>
-        <w:rPr>
-          <w:sz w:val="24"/>
-          <w:szCs w:val="24"/>
-        </w:rPr>
-        <w:t>non functionality</w:t>
-      </w:r>
-      <w:proofErr w:type="spellEnd"/>
-      <w:r>
-        <w:rPr>
-          <w:sz w:val="24"/>
-          <w:szCs w:val="24"/>
-        </w:rPr>
-        <w:t xml:space="preserve"> so keep timing consistent).</w:t>
-      </w:r>
-    </w:p>
-    <w:p>
-      <w:pPr>
-        <w:pStyle w:val="ListParagraph"/>
-        <w:numPr>
-          <w:ilvl w:val="1"/>
-          <w:numId w:val="2"/>
-        </w:numPr>
-        <w:rPr>
-          <w:b/>
-          <w:bCs/>
-          <w:sz w:val="24"/>
-          <w:szCs w:val="24"/>
-        </w:rPr>
-      </w:pPr>
-      <w:r>
-        <w:rPr>
-          <w:sz w:val="24"/>
-          <w:szCs w:val="24"/>
-        </w:rPr>
-        <w:t xml:space="preserve">Quick reference to the title including the </w:t>
-      </w:r>
-      <w:proofErr w:type="gramStart"/>
-      <w:r>
-        <w:rPr>
-          <w:sz w:val="24"/>
-          <w:szCs w:val="24"/>
-        </w:rPr>
-        <w:t>patients</w:t>
-      </w:r>
-      <w:proofErr w:type="gramEnd"/>
-      <w:r>
-        <w:rPr>
-          <w:sz w:val="24"/>
-          <w:szCs w:val="24"/>
-        </w:rPr>
-        <w:t xml:space="preserve"> name.</w:t>
-      </w:r>
-    </w:p>
-    <w:p>
-      <w:pPr>
-        <w:pStyle w:val="ListParagraph"/>
-        <w:numPr>
-          <w:ilvl w:val="1"/>
-          <w:numId w:val="2"/>
-        </w:numPr>
-        <w:rPr>
-          <w:b/>
-          <w:bCs/>
-          <w:sz w:val="24"/>
-          <w:szCs w:val="24"/>
-        </w:rPr>
-      </w:pPr>
-      <w:r>
-        <w:rPr>
-          <w:sz w:val="24"/>
-          <w:szCs w:val="24"/>
-        </w:rPr>
-        <w:t>Start with the message pane on the right.</w:t>
-      </w:r>
-    </w:p>
-    <w:p>
-      <w:pPr>
-        <w:pStyle w:val="ListParagraph"/>
-        <w:numPr>
-          <w:ilvl w:val="2"/>
-          <w:numId w:val="2"/>
-        </w:numPr>
-        <w:rPr>
-          <w:b/>
-          <w:bCs/>
-          <w:sz w:val="24"/>
-          <w:szCs w:val="24"/>
-        </w:rPr>
-      </w:pPr>
-      <w:r>
-        <w:rPr>
-          <w:sz w:val="24"/>
-          <w:szCs w:val="24"/>
-        </w:rPr>
-        <w:t xml:space="preserve">Show how it has updated with the relevant </w:t>
-      </w:r>
-      <w:r>
-        <w:rPr>
-          <w:sz w:val="24"/>
-          <w:szCs w:val="24"/>
-        </w:rPr>
-        <w:t>registration credentials, and continue to refer back to it whenever we are back at the menu page.</w:t>
-      </w:r>
-    </w:p>
-    <w:p>
-      <w:pPr>
-        <w:pStyle w:val="ListParagraph"/>
-        <w:numPr>
-          <w:ilvl w:val="1"/>
-          <w:numId w:val="2"/>
-        </w:numPr>
-        <w:rPr>
-          <w:b/>
-          <w:bCs/>
-          <w:sz w:val="24"/>
-          <w:szCs w:val="24"/>
-        </w:rPr>
-      </w:pPr>
-      <w:r>
-        <w:rPr>
-          <w:sz w:val="24"/>
-          <w:szCs w:val="24"/>
-        </w:rPr>
-        <w:t xml:space="preserve">Show the buttons on the </w:t>
-      </w:r>
-      <w:r>
-        <w:rPr>
-          <w:sz w:val="24"/>
-          <w:szCs w:val="24"/>
-        </w:rPr>
-        <w:t xml:space="preserve">left relating to their stated </w:t>
-      </w:r>
-      <w:r>
-        <w:rPr>
-          <w:sz w:val="24"/>
-          <w:szCs w:val="24"/>
-        </w:rPr>
-        <w:t>functionality</w:t>
-      </w:r>
-      <w:r>
-        <w:rPr>
-          <w:sz w:val="24"/>
-          <w:szCs w:val="24"/>
-        </w:rPr>
-        <w:t xml:space="preserve">. </w:t>
-      </w:r>
-    </w:p>
-    <w:p>
-      <w:pPr>
-        <w:pStyle w:val="ListParagraph"/>
-        <w:numPr>
-          <w:ilvl w:val="2"/>
-          <w:numId w:val="2"/>
-        </w:numPr>
-        <w:rPr>
-          <w:b/>
-          <w:bCs/>
-          <w:sz w:val="24"/>
-          <w:szCs w:val="24"/>
-        </w:rPr>
-      </w:pPr>
-      <w:r>
-        <w:rPr>
-          <w:sz w:val="24"/>
-          <w:szCs w:val="24"/>
-        </w:rPr>
-        <w:t xml:space="preserve">State how some functionalities are behind another functionality, </w:t>
-      </w:r>
-      <w:r>
-        <w:rPr>
-          <w:sz w:val="24"/>
-          <w:szCs w:val="24"/>
-        </w:rPr>
-        <w:t>e.g.,</w:t>
-      </w:r>
-      <w:r>
-        <w:rPr>
-          <w:sz w:val="24"/>
-          <w:szCs w:val="24"/>
-        </w:rPr>
-        <w:t xml:space="preserve"> to access reschedule or view past booking details, the user first </w:t>
-      </w:r>
-      <w:proofErr w:type="gramStart"/>
-      <w:r>
-        <w:rPr>
-          <w:sz w:val="24"/>
-          <w:szCs w:val="24"/>
-        </w:rPr>
-        <w:t>has to</w:t>
-      </w:r>
-      <w:proofErr w:type="gramEnd"/>
-      <w:r>
-        <w:rPr>
-          <w:sz w:val="24"/>
-          <w:szCs w:val="24"/>
-        </w:rPr>
-        <w:t xml:space="preserve"> access view bookings.</w:t>
-      </w:r>
-    </w:p>
-    <w:p>
-      <w:pPr>
-        <w:pStyle w:val="ListParagraph"/>
-        <w:numPr>
-          <w:ilvl w:val="3"/>
-          <w:numId w:val="2"/>
-        </w:numPr>
-        <w:rPr>
-          <w:b/>
-          <w:bCs/>
-          <w:sz w:val="24"/>
-          <w:szCs w:val="24"/>
-        </w:rPr>
-      </w:pPr>
-      <w:r>
-        <w:rPr>
-          <w:sz w:val="24"/>
-          <w:szCs w:val="24"/>
-        </w:rPr>
-        <w:t xml:space="preserve">State </w:t>
-      </w:r>
-      <w:r>
-        <w:rPr>
-          <w:sz w:val="24"/>
-          <w:szCs w:val="24"/>
-        </w:rPr>
-        <w:t>reasoning</w:t>
-      </w:r>
-      <w:r>
-        <w:rPr>
-          <w:sz w:val="24"/>
-          <w:szCs w:val="24"/>
-        </w:rPr>
-        <w:t xml:space="preserve"> is because all 3 functionalities would have identical GUIs</w:t>
-      </w:r>
-      <w:r>
-        <w:rPr>
-          <w:sz w:val="24"/>
-          <w:szCs w:val="24"/>
-        </w:rPr>
-        <w:t>.</w:t>
-      </w:r>
-    </w:p>
-    <w:p>
-      <w:pPr>
-        <w:pStyle w:val="ListParagraph"/>
-        <w:numPr>
-          <w:ilvl w:val="0"/>
-          <w:numId w:val="2"/>
-        </w:numPr>
-        <w:rPr>
-          <w:b/>
-          <w:bCs/>
-          <w:sz w:val="24"/>
-          <w:szCs w:val="24"/>
-        </w:rPr>
-      </w:pPr>
-      <w:r>
-        <w:rPr>
-          <w:sz w:val="24"/>
-          <w:szCs w:val="24"/>
-        </w:rPr>
-        <w:t>Move on to changing doctor.</w:t>
-      </w:r>
-    </w:p>
-    <w:p>
-      <w:pPr>
-        <w:pStyle w:val="ListParagraph"/>
-        <w:numPr>
-          <w:ilvl w:val="1"/>
-          <w:numId w:val="2"/>
-        </w:numPr>
-        <w:rPr>
-          <w:b/>
-          <w:bCs/>
-          <w:sz w:val="24"/>
-          <w:szCs w:val="24"/>
-        </w:rPr>
-      </w:pPr>
-      <w:r>
-        <w:rPr>
-          <w:sz w:val="24"/>
-          <w:szCs w:val="24"/>
-        </w:rPr>
-        <w:t>Explain initially it is only reflected on new bookings the user creates, not their past bookings since it would likely interfere with the new doctors bookings.</w:t>
-      </w:r>
-    </w:p>
-    <w:p>
-      <w:pPr>
-        <w:pStyle w:val="ListParagraph"/>
-        <w:numPr>
-          <w:ilvl w:val="1"/>
-          <w:numId w:val="2"/>
-        </w:numPr>
-        <w:rPr>
-          <w:b/>
-          <w:bCs/>
-          <w:sz w:val="24"/>
-          <w:szCs w:val="24"/>
-        </w:rPr>
-      </w:pPr>
-      <w:r>
-        <w:rPr>
-          <w:sz w:val="24"/>
-          <w:szCs w:val="24"/>
-        </w:rPr>
-        <w:t xml:space="preserve">Note it refers to the </w:t>
-      </w:r>
-      <w:proofErr w:type="gramStart"/>
-      <w:r>
-        <w:rPr>
-          <w:sz w:val="24"/>
-          <w:szCs w:val="24"/>
-        </w:rPr>
-        <w:t>users</w:t>
-      </w:r>
-      <w:proofErr w:type="gramEnd"/>
-      <w:r>
-        <w:rPr>
-          <w:sz w:val="24"/>
-          <w:szCs w:val="24"/>
-        </w:rPr>
-        <w:t xml:space="preserve"> current doctor, and the drop down excludes this.</w:t>
-      </w:r>
-    </w:p>
-    <w:p>
-      <w:pPr>
-        <w:pStyle w:val="ListParagraph"/>
-        <w:numPr>
-          <w:ilvl w:val="1"/>
-          <w:numId w:val="2"/>
-        </w:numPr>
-        <w:rPr>
-          <w:b/>
-          <w:bCs/>
-          <w:sz w:val="24"/>
-          <w:szCs w:val="24"/>
-        </w:rPr>
-      </w:pPr>
-      <w:r>
-        <w:rPr>
-          <w:sz w:val="24"/>
-          <w:szCs w:val="24"/>
-        </w:rPr>
-        <w:t>Change to Dr Smith and submit.</w:t>
-      </w:r>
-    </w:p>
-    <w:p>
-      <w:pPr>
-        <w:pStyle w:val="ListParagraph"/>
-        <w:numPr>
-          <w:ilvl w:val="2"/>
-          <w:numId w:val="2"/>
-        </w:numPr>
-        <w:rPr>
-          <w:b/>
-          <w:bCs/>
-          <w:sz w:val="24"/>
-          <w:szCs w:val="24"/>
-        </w:rPr>
-      </w:pPr>
-      <w:r>
-        <w:rPr>
-          <w:sz w:val="24"/>
-          <w:szCs w:val="24"/>
-        </w:rPr>
-        <w:t>Refer to the message pane and its update after returned to it.</w:t>
-      </w:r>
-    </w:p>
-    <w:p>
-      <w:pPr>
-        <w:pStyle w:val="ListParagraph"/>
-        <w:numPr>
-          <w:ilvl w:val="0"/>
-          <w:numId w:val="2"/>
-        </w:numPr>
-        <w:rPr>
-          <w:b/>
-          <w:bCs/>
-          <w:sz w:val="24"/>
-          <w:szCs w:val="24"/>
-        </w:rPr>
-      </w:pPr>
+          <w:b/>
+          <w:bCs/>
+          <w:sz w:val="24"/>
+          <w:szCs w:val="24"/>
+        </w:rPr>
+        <w:t>D</w:t>
+      </w:r>
+    </w:p>
+    <w:p>
+      <w:pPr>
+        <w:rPr>
+          <w:b/>
+          <w:bCs/>
+          <w:sz w:val="24"/>
+          <w:szCs w:val="24"/>
+        </w:rPr>
+      </w:pPr>
+    </w:p>
+    <w:p>
+      <w:pPr>
+        <w:rPr>
+          <w:b/>
+          <w:bCs/>
+          <w:sz w:val="24"/>
+          <w:szCs w:val="24"/>
+        </w:rPr>
+      </w:pPr>
+      <w:r>
+        <w:rPr>
+          <w:b/>
+          <w:bCs/>
+          <w:sz w:val="24"/>
+          <w:szCs w:val="24"/>
+        </w:rPr>
+        <w:t>General tips</w:t>
+      </w:r>
+    </w:p>
+    <w:p>
+      <w:pPr>
+        <w:rPr>
+          <w:sz w:val="24"/>
+          <w:szCs w:val="24"/>
+        </w:rPr>
+      </w:pPr>
+      <w:r>
+        <w:rPr>
+          <w:sz w:val="24"/>
+          <w:szCs w:val="24"/>
+        </w:rPr>
+        <w:t xml:space="preserve">Don’t go too fast. We don’t have a lot of time, but try to be relaxed and speak slowly </w:t>
+      </w:r>
+      <w:r>
+        <w:rPr>
+          <mc:AlternateContent>
+            <mc:Choice Requires="w16se"/>
+            <mc:Fallback>
+              <w:rFonts w:ascii="Segoe UI Emoji" w:eastAsia="Segoe UI Emoji" w:hAnsi="Segoe UI Emoji" w:cs="Segoe UI Emoji"/>
+            </mc:Fallback>
+          </mc:AlternateContent>
+          <w:sz w:val="24"/>
+          <w:szCs w:val="24"/>
+        </w:rPr>
+        <mc:AlternateContent>
+          <mc:Choice Requires="w16se">
+            <w16se:symEx w16se:font="Segoe UI Emoji" w16se:char="1F60A"/>
+          </mc:Choice>
+          <mc:Fallback>
+            <w:t>😊</w:t>
+          </mc:Fallback>
+        </mc:AlternateContent>
+      </w:r>
     </w:p>
     <w:sectPr>
       <w:pgSz w:w="11906" w:h="16838"/>

</xml_diff>

<commit_message>
Format the doc and add more info in the login section
</commit_message>
<xml_diff>
--- a/.Non-project/Documents/Video Script.docx
+++ b/.Non-project/Documents/Video Script.docx
@@ -221,13 +221,16 @@
         </w:rPr>
         <w:t>)</w:t>
       </w:r>
-      <w:r>
-        <w:rPr>
-          <w:sz w:val="24"/>
-          <w:szCs w:val="24"/>
-        </w:rPr>
-        <w:t xml:space="preserve"> </w:t>
-      </w:r>
+    </w:p>
+    <w:p>
+      <w:pPr>
+        <w:rPr>
+          <w:b/>
+          <w:bCs/>
+          <w:sz w:val="8"/>
+          <w:szCs w:val="8"/>
+        </w:rPr>
+      </w:pPr>
     </w:p>
     <w:p>
       <w:pPr>
@@ -572,21 +575,7 @@
           <w:sz w:val="24"/>
           <w:szCs w:val="24"/>
         </w:rPr>
-        <w:t xml:space="preserve">Let the example input be (and then fix one by one): j, s, 12, Male, </w:t>
-      </w:r>
-      <w:r>
-        <w:rPr>
-          <w:sz w:val="24"/>
-          <w:szCs w:val="24"/>
-        </w:rPr>
-        <w:t>13123122334</w:t>
-      </w:r>
-      <w:r>
-        <w:rPr>
-          <w:sz w:val="24"/>
-          <w:szCs w:val="24"/>
-        </w:rPr>
-        <w:t xml:space="preserve">, Dr Jason, </w:t>
+        <w:t xml:space="preserve">Let the example input be (and then fix one by one): j, s, 12, Male, 13123122334, Dr Jason, </w:t>
       </w:r>
       <w:proofErr w:type="gramStart"/>
       <w:r>
@@ -764,7 +753,14 @@
           <w:sz w:val="24"/>
           <w:szCs w:val="24"/>
         </w:rPr>
-        <w:t>generalPage</w:t>
+        <w:t>G</w:t>
+      </w:r>
+      <w:r>
+        <w:rPr>
+          <w:sz w:val="24"/>
+          <w:szCs w:val="24"/>
+        </w:rPr>
+        <w:t>eneralPage</w:t>
       </w:r>
       <w:proofErr w:type="spellEnd"/>
       <w:r>
@@ -777,6 +773,16 @@
     </w:p>
     <w:p>
       <w:pPr>
+        <w:rPr>
+          <w:b/>
+          <w:bCs/>
+          <w:sz w:val="8"/>
+          <w:szCs w:val="8"/>
+        </w:rPr>
+      </w:pPr>
+    </w:p>
+    <w:p>
+      <w:pPr>
         <w:pStyle w:val="ListParagraph"/>
         <w:numPr>
           <w:ilvl w:val="0"/>
@@ -838,6 +844,28 @@
           <w:sz w:val="24"/>
           <w:szCs w:val="24"/>
         </w:rPr>
+        <w:t>Insert wrong username and pass</w:t>
+      </w:r>
+    </w:p>
+    <w:p>
+      <w:pPr>
+        <w:pStyle w:val="ListParagraph"/>
+        <w:numPr>
+          <w:ilvl w:val="2"/>
+          <w:numId w:val="2"/>
+        </w:numPr>
+        <w:rPr>
+          <w:b/>
+          <w:bCs/>
+          <w:sz w:val="24"/>
+          <w:szCs w:val="24"/>
+        </w:rPr>
+      </w:pPr>
+      <w:r>
+        <w:rPr>
+          <w:sz w:val="24"/>
+          <w:szCs w:val="24"/>
+        </w:rPr>
         <w:t>Show at the same time password being hidden form user.</w:t>
       </w:r>
     </w:p>
@@ -874,6 +902,60 @@
       <w:pPr>
         <w:pStyle w:val="ListParagraph"/>
         <w:numPr>
+          <w:ilvl w:val="2"/>
+          <w:numId w:val="2"/>
+        </w:numPr>
+        <w:rPr>
+          <w:b/>
+          <w:bCs/>
+          <w:sz w:val="24"/>
+          <w:szCs w:val="24"/>
+        </w:rPr>
+      </w:pPr>
+      <w:r>
+        <w:rPr>
+          <w:sz w:val="24"/>
+          <w:szCs w:val="24"/>
+        </w:rPr>
+        <w:t>Fix the username and try logging</w:t>
+      </w:r>
+    </w:p>
+    <w:p>
+      <w:pPr>
+        <w:pStyle w:val="ListParagraph"/>
+        <w:numPr>
+          <w:ilvl w:val="2"/>
+          <w:numId w:val="2"/>
+        </w:numPr>
+        <w:rPr>
+          <w:b/>
+          <w:bCs/>
+          <w:sz w:val="24"/>
+          <w:szCs w:val="24"/>
+        </w:rPr>
+      </w:pPr>
+      <w:r>
+        <w:rPr>
+          <w:sz w:val="24"/>
+          <w:szCs w:val="24"/>
+        </w:rPr>
+        <w:t>Fix the password and log</w:t>
+      </w:r>
+    </w:p>
+    <w:p>
+      <w:pPr>
+        <w:rPr>
+          <w:b/>
+          <w:bCs/>
+          <w:sz w:val="8"/>
+          <w:szCs w:val="8"/>
+        </w:rPr>
+      </w:pPr>
+    </w:p>
+    <w:p>
+      <w:pPr>
+        <w:pStyle w:val="ListParagraph"/>
+        <w:numPr>
           <w:ilvl w:val="0"/>
           <w:numId w:val="2"/>
         </w:numPr>
@@ -889,6 +971,7 @@
           <w:sz w:val="24"/>
           <w:szCs w:val="24"/>
         </w:rPr>
+        <w:lastRenderedPageBreak/>
         <w:t>Menu page is now open (</w:t>
       </w:r>
       <w:proofErr w:type="spellStart"/>
@@ -1016,7 +1099,6 @@
           <w:sz w:val="24"/>
           <w:szCs w:val="24"/>
         </w:rPr>
-        <w:lastRenderedPageBreak/>
         <w:t xml:space="preserve">Show the buttons on the </w:t>
       </w:r>
       <w:r>
@@ -1138,6 +1220,16 @@
     </w:p>
     <w:p>
       <w:pPr>
+        <w:rPr>
+          <w:b/>
+          <w:bCs/>
+          <w:sz w:val="8"/>
+          <w:szCs w:val="8"/>
+        </w:rPr>
+      </w:pPr>
+    </w:p>
+    <w:p>
+      <w:pPr>
         <w:pStyle w:val="ListParagraph"/>
         <w:numPr>
           <w:ilvl w:val="0"/>
@@ -1264,6 +1356,16 @@
     </w:p>
     <w:p>
       <w:pPr>
+        <w:rPr>
+          <w:b/>
+          <w:bCs/>
+          <w:sz w:val="8"/>
+          <w:szCs w:val="8"/>
+        </w:rPr>
+      </w:pPr>
+    </w:p>
+    <w:p>
+      <w:pPr>
         <w:pStyle w:val="ListParagraph"/>
         <w:numPr>
           <w:ilvl w:val="0"/>
@@ -1276,15 +1378,6 @@
           <w:szCs w:val="24"/>
         </w:rPr>
       </w:pPr>
-      <w:r>
-        <w:rPr>
-          <w:b/>
-          <w:bCs/>
-          <w:sz w:val="24"/>
-          <w:szCs w:val="24"/>
-        </w:rPr>
-        <w:t>D</w:t>
-      </w:r>
     </w:p>
     <w:p>
       <w:pPr>

</xml_diff>